<commit_message>
Testausdokumentti, loppuraportti ja unittest-pdf lisätty Projekt-kansioon. Korjatut versiot projektisuunnitelmasta ja kokouspöytäkirjasta.
</commit_message>
<xml_diff>
--- a/Project/Liite 1_Projektin toteutus ja pöytäkirja.docx
+++ b/Project/Liite 1_Projektin toteutus ja pöytäkirja.docx
@@ -1,6 +1,6 @@
 
 <file path=word/document.xml><?xml version="1.0" encoding="utf-8"?>
-<w:document xmlns:wpc="http://schemas.microsoft.com/office/word/2010/wordprocessingCanvas" xmlns:cx="http://schemas.microsoft.com/office/drawing/2014/chartex" xmlns:cx1="http://schemas.microsoft.com/office/drawing/2015/9/8/chartex" xmlns:cx2="http://schemas.microsoft.com/office/drawing/2015/10/21/chartex" xmlns:cx3="http://schemas.microsoft.com/office/drawing/2016/5/9/chartex" xmlns:cx4="http://schemas.microsoft.com/office/drawing/2016/5/10/chartex" xmlns:cx5="http://schemas.microsoft.com/office/drawing/2016/5/11/chartex" xmlns:cx6="http://schemas.microsoft.com/office/drawing/2016/5/12/chartex" xmlns:cx7="http://schemas.microsoft.com/office/drawing/2016/5/13/chartex" xmlns:cx8="http://schemas.microsoft.com/office/drawing/2016/5/14/chartex" xmlns:mc="http://schemas.openxmlformats.org/markup-compatibility/2006" xmlns:aink="http://schemas.microsoft.com/office/drawing/2016/ink" xmlns:am3d="http://schemas.microsoft.com/office/drawing/2017/model3d" xmlns:o="urn:schemas-microsoft-com:office:office" xmlns:r="http://schemas.openxmlformats.org/officeDocument/2006/relationships" xmlns:m="http://schemas.openxmlformats.org/officeDocument/2006/math" xmlns:v="urn:schemas-microsoft-com:vml" xmlns:wp14="http://schemas.microsoft.com/office/word/2010/wordprocessingDrawing" xmlns:wp="http://schemas.openxmlformats.org/drawingml/2006/wordprocessingDrawing" xmlns:w10="urn:schemas-microsoft-com:office:word" xmlns:w="http://schemas.openxmlformats.org/wordprocessingml/2006/main" xmlns:w14="http://schemas.microsoft.com/office/word/2010/wordml" xmlns:w15="http://schemas.microsoft.com/office/word/2012/wordml" xmlns:w16cid="http://schemas.microsoft.com/office/word/2016/wordml/cid" xmlns:w16se="http://schemas.microsoft.com/office/word/2015/wordml/symex" xmlns:wpg="http://schemas.microsoft.com/office/word/2010/wordprocessingGroup" xmlns:wpi="http://schemas.microsoft.com/office/word/2010/wordprocessingInk" xmlns:wne="http://schemas.microsoft.com/office/word/2006/wordml" xmlns:wps="http://schemas.microsoft.com/office/word/2010/wordprocessingShape" mc:Ignorable="w14 w15 w16se w16cid wp14">
+<w:document xmlns:wpc="http://schemas.microsoft.com/office/word/2010/wordprocessingCanvas" xmlns:cx="http://schemas.microsoft.com/office/drawing/2014/chartex" xmlns:cx1="http://schemas.microsoft.com/office/drawing/2015/9/8/chartex" xmlns:cx2="http://schemas.microsoft.com/office/drawing/2015/10/21/chartex" xmlns:cx3="http://schemas.microsoft.com/office/drawing/2016/5/9/chartex" xmlns:cx4="http://schemas.microsoft.com/office/drawing/2016/5/10/chartex" xmlns:cx5="http://schemas.microsoft.com/office/drawing/2016/5/11/chartex" xmlns:cx6="http://schemas.microsoft.com/office/drawing/2016/5/12/chartex" xmlns:cx7="http://schemas.microsoft.com/office/drawing/2016/5/13/chartex" xmlns:cx8="http://schemas.microsoft.com/office/drawing/2016/5/14/chartex" xmlns:mc="http://schemas.openxmlformats.org/markup-compatibility/2006" xmlns:aink="http://schemas.microsoft.com/office/drawing/2016/ink" xmlns:am3d="http://schemas.microsoft.com/office/drawing/2017/model3d" xmlns:o="urn:schemas-microsoft-com:office:office" xmlns:oel="http://schemas.microsoft.com/office/2019/extlst" xmlns:r="http://schemas.openxmlformats.org/officeDocument/2006/relationships" xmlns:m="http://schemas.openxmlformats.org/officeDocument/2006/math" xmlns:v="urn:schemas-microsoft-com:vml" xmlns:wp14="http://schemas.microsoft.com/office/word/2010/wordprocessingDrawing" xmlns:wp="http://schemas.openxmlformats.org/drawingml/2006/wordprocessingDrawing" xmlns:w10="urn:schemas-microsoft-com:office:word" xmlns:w="http://schemas.openxmlformats.org/wordprocessingml/2006/main" xmlns:w14="http://schemas.microsoft.com/office/word/2010/wordml" xmlns:w15="http://schemas.microsoft.com/office/word/2012/wordml" xmlns:w16cex="http://schemas.microsoft.com/office/word/2018/wordml/cex" xmlns:w16cid="http://schemas.microsoft.com/office/word/2016/wordml/cid" xmlns:w16="http://schemas.microsoft.com/office/word/2018/wordml" xmlns:w16sdtdh="http://schemas.microsoft.com/office/word/2020/wordml/sdtdatahash" xmlns:w16se="http://schemas.microsoft.com/office/word/2015/wordml/symex" xmlns:wpg="http://schemas.microsoft.com/office/word/2010/wordprocessingGroup" xmlns:wpi="http://schemas.microsoft.com/office/word/2010/wordprocessingInk" xmlns:wne="http://schemas.microsoft.com/office/word/2006/wordml" xmlns:wps="http://schemas.microsoft.com/office/word/2010/wordprocessingShape" mc:Ignorable="w14 w15 w16se w16cid w16 w16cex w16sdtdh wp14">
   <w:body>
     <w:p>
       <w:pPr>
@@ -53,63 +53,295 @@
       <w:r>
         <w:t>”</w:t>
       </w:r>
+      <w:r>
+        <w:t>Daypilot Lite for JavaScript</w:t>
+      </w:r>
+      <w:r>
+        <w:t>”</w:t>
+      </w:r>
+      <w:r>
+        <w:t xml:space="preserve"> kalenterin pohjaa integroimalla se sovellukseen. </w:t>
+      </w:r>
+      <w:r>
+        <w:t xml:space="preserve">Yhdistetään </w:t>
+      </w:r>
       <w:proofErr w:type="spellStart"/>
       <w:r>
-        <w:t>Daypilot</w:t>
+        <w:t>front</w:t>
       </w:r>
       <w:proofErr w:type="spellEnd"/>
       <w:r>
-        <w:t xml:space="preserve"> </w:t>
+        <w:t xml:space="preserve">-end </w:t>
       </w:r>
       <w:proofErr w:type="spellStart"/>
       <w:r>
-        <w:t>Lite</w:t>
+        <w:t>back-endiin</w:t>
       </w:r>
       <w:proofErr w:type="spellEnd"/>
       <w:r>
-        <w:t xml:space="preserve"> for JavaScript</w:t>
-      </w:r>
-      <w:r>
-        <w:t>”</w:t>
-      </w:r>
-      <w:r>
-        <w:t xml:space="preserve"> kalenterin pohjaa integroimalla se sovellukseen. </w:t>
-      </w:r>
-      <w:r>
-        <w:t xml:space="preserve">Yhdistetään </w:t>
+        <w:t>,</w:t>
+      </w:r>
+      <w:r>
+        <w:t xml:space="preserve"> jossa päätettiin käyttää Flask frameworkia.</w:t>
+      </w:r>
+    </w:p>
+    <w:p>
+      <w:pPr>
+        <w:spacing w:after="0" w:line="276" w:lineRule="auto"/>
+      </w:pPr>
+    </w:p>
+    <w:p>
+      <w:pPr>
+        <w:spacing w:after="0" w:line="276" w:lineRule="auto"/>
+        <w:rPr>
+          <w:b/>
+        </w:rPr>
+      </w:pPr>
+      <w:bookmarkStart w:id="0" w:name="_Hlk105406352"/>
+      <w:r>
+        <w:rPr>
+          <w:b/>
+        </w:rPr>
+        <w:t xml:space="preserve">Viikkosuunnitelma </w:t>
+      </w:r>
+      <w:bookmarkEnd w:id="0"/>
+      <w:r>
+        <w:rPr>
+          <w:b/>
+        </w:rPr>
+        <w:t>12.4. - 19.4.2022</w:t>
+      </w:r>
+    </w:p>
+    <w:p>
+      <w:pPr>
+        <w:spacing w:after="0" w:line="276" w:lineRule="auto"/>
+      </w:pPr>
+      <w:r>
+        <w:t xml:space="preserve">Yhdessä: </w:t>
+      </w:r>
+      <w:r>
+        <w:tab/>
+      </w:r>
+      <w:r>
+        <w:t>Alustavat testit, ympäristön kokoaminen</w:t>
+      </w:r>
+    </w:p>
+    <w:p>
+      <w:pPr>
+        <w:spacing w:after="0" w:line="276" w:lineRule="auto"/>
+        <w:ind w:left="720" w:firstLine="720"/>
+      </w:pPr>
+      <w:r>
+        <w:t xml:space="preserve">Ensimmäinen versio </w:t>
       </w:r>
       <w:proofErr w:type="spellStart"/>
       <w:r>
-        <w:t>front-end</w:t>
+        <w:t>gitHubiin</w:t>
       </w:r>
       <w:proofErr w:type="spellEnd"/>
-      <w:r>
-        <w:t xml:space="preserve"> </w:t>
-      </w:r>
-      <w:proofErr w:type="spellStart"/>
-      <w:r>
-        <w:t>back-endiin</w:t>
-      </w:r>
-      <w:proofErr w:type="spellEnd"/>
-      <w:r>
-        <w:t>,</w:t>
-      </w:r>
-      <w:r>
-        <w:t xml:space="preserve"> jossa päätettiin käyttää </w:t>
-      </w:r>
-      <w:proofErr w:type="spellStart"/>
-      <w:r>
-        <w:t>Flask</w:t>
-      </w:r>
-      <w:proofErr w:type="spellEnd"/>
-      <w:r>
-        <w:t xml:space="preserve"> </w:t>
-      </w:r>
-      <w:proofErr w:type="spellStart"/>
-      <w:r>
-        <w:t>frameworkia</w:t>
-      </w:r>
-      <w:proofErr w:type="spellEnd"/>
+    </w:p>
+    <w:p>
+      <w:pPr>
+        <w:spacing w:after="0" w:line="276" w:lineRule="auto"/>
+      </w:pPr>
+    </w:p>
+    <w:p>
+      <w:pPr>
+        <w:spacing w:after="0" w:line="276" w:lineRule="auto"/>
+        <w:rPr>
+          <w:b/>
+        </w:rPr>
+      </w:pPr>
+      <w:r>
+        <w:rPr>
+          <w:b/>
+        </w:rPr>
+        <w:t>Kokous 19.4.2022</w:t>
+      </w:r>
+    </w:p>
+    <w:p>
+      <w:pPr>
+        <w:spacing w:after="0" w:line="276" w:lineRule="auto"/>
+      </w:pPr>
+      <w:r>
+        <w:t>Lisätään toiminnallisuutta sovellukseen. Varaustiedot tallennetaan JSON-tiedostoon. Kun kalenteriin tehdään muutoksia, muutokset pitää olla näkyvissä heti myös palvelimen puolella.</w:t>
+      </w:r>
+    </w:p>
+    <w:p>
+      <w:pPr>
+        <w:spacing w:after="0" w:line="276" w:lineRule="auto"/>
+      </w:pPr>
+    </w:p>
+    <w:p>
+      <w:pPr>
+        <w:spacing w:after="0" w:line="276" w:lineRule="auto"/>
+        <w:rPr>
+          <w:b/>
+        </w:rPr>
+      </w:pPr>
+      <w:r>
+        <w:rPr>
+          <w:b/>
+        </w:rPr>
+        <w:t xml:space="preserve">Viikkosuunnitelma </w:t>
+      </w:r>
+      <w:r>
+        <w:rPr>
+          <w:b/>
+        </w:rPr>
+        <w:t>20. - 26.4.2022</w:t>
+      </w:r>
+    </w:p>
+    <w:p>
+      <w:pPr>
+        <w:spacing w:after="0" w:line="276" w:lineRule="auto"/>
+        <w:ind w:left="1304" w:hanging="1304"/>
+      </w:pPr>
+      <w:r>
+        <w:t>Margus:</w:t>
+      </w:r>
+      <w:r>
+        <w:tab/>
+      </w:r>
+      <w:r>
+        <w:t>Lisätään otsikkorivi</w:t>
+      </w:r>
+      <w:r>
+        <w:t>, mahdollisuus lisätä varauksia ja</w:t>
+      </w:r>
+      <w:r>
+        <w:t xml:space="preserve"> tarvittavat kentät varauksen luonti-ikkunaan:</w:t>
+      </w:r>
+    </w:p>
+    <w:p>
+      <w:pPr>
+        <w:spacing w:after="0" w:line="276" w:lineRule="auto"/>
+        <w:ind w:left="584" w:firstLine="720"/>
+      </w:pPr>
+      <w:r>
+        <w:t>-Auton merkki + malli</w:t>
+      </w:r>
+    </w:p>
+    <w:p>
+      <w:pPr>
+        <w:spacing w:after="0" w:line="276" w:lineRule="auto"/>
+        <w:ind w:left="584" w:firstLine="720"/>
+      </w:pPr>
+      <w:r>
+        <w:t>-Työtehtävä</w:t>
+      </w:r>
+    </w:p>
+    <w:p>
+      <w:pPr>
+        <w:spacing w:after="0" w:line="276" w:lineRule="auto"/>
+        <w:ind w:left="584" w:firstLine="720"/>
+      </w:pPr>
+      <w:r>
+        <w:t>-Rekisterinumero</w:t>
+      </w:r>
+    </w:p>
+    <w:p>
+      <w:pPr>
+        <w:spacing w:after="0" w:line="276" w:lineRule="auto"/>
+        <w:ind w:left="584" w:firstLine="720"/>
+      </w:pPr>
+      <w:r>
+        <w:t>-Asiakasnimi, puhelinnumero</w:t>
+      </w:r>
+    </w:p>
+    <w:p>
+      <w:pPr>
+        <w:spacing w:after="0" w:line="276" w:lineRule="auto"/>
+        <w:ind w:left="584" w:firstLine="720"/>
+      </w:pPr>
+      <w:r>
+        <w:t>Samat tiedot näytetään myös kalenterin varausruuduissa.</w:t>
+      </w:r>
+    </w:p>
+    <w:p>
+      <w:pPr>
+        <w:spacing w:after="0" w:line="276" w:lineRule="auto"/>
+        <w:ind w:left="584" w:firstLine="720"/>
+      </w:pPr>
+      <w:r>
+        <w:t>Päivitetään projektisuunnitelmaa.</w:t>
+      </w:r>
+    </w:p>
+    <w:p>
+      <w:pPr>
+        <w:spacing w:after="0" w:line="276" w:lineRule="auto"/>
+      </w:pPr>
+    </w:p>
+    <w:p>
+      <w:pPr>
+        <w:spacing w:after="0" w:line="276" w:lineRule="auto"/>
+      </w:pPr>
+      <w:r>
+        <w:t xml:space="preserve">Lasse: </w:t>
+      </w:r>
+      <w:r>
+        <w:tab/>
+      </w:r>
+      <w:r>
+        <w:tab/>
+      </w:r>
+      <w:r>
+        <w:t>Lisätään seuraava toiminnallisuus kalenteriin:</w:t>
+      </w:r>
+    </w:p>
+    <w:p>
+      <w:pPr>
+        <w:spacing w:after="0" w:line="276" w:lineRule="auto"/>
+        <w:ind w:left="720" w:firstLine="720"/>
+      </w:pPr>
+      <w:r>
+        <w:t>Varauksen alku- ja loppuajan muuttaminen.</w:t>
+      </w:r>
+    </w:p>
+    <w:p>
+      <w:pPr>
+        <w:spacing w:after="0" w:line="276" w:lineRule="auto"/>
+        <w:ind w:left="720" w:firstLine="720"/>
+      </w:pPr>
+      <w:r>
+        <w:t>Koko kentän siirtomahdollisuus.</w:t>
+      </w:r>
+    </w:p>
+    <w:p>
+      <w:pPr>
+        <w:spacing w:after="0" w:line="276" w:lineRule="auto"/>
+        <w:ind w:left="720" w:firstLine="720"/>
+      </w:pPr>
+      <w:r>
+        <w:t>Koko kentän muokkausmahdollisuus.</w:t>
+      </w:r>
+    </w:p>
+    <w:p>
+      <w:pPr>
+        <w:spacing w:after="0" w:line="276" w:lineRule="auto"/>
+      </w:pPr>
+    </w:p>
+    <w:p>
+      <w:pPr>
+        <w:spacing w:after="0" w:line="276" w:lineRule="auto"/>
+        <w:rPr>
+          <w:b/>
+        </w:rPr>
+      </w:pPr>
+      <w:r>
+        <w:rPr>
+          <w:b/>
+        </w:rPr>
+        <w:t>Kokous 26.4.2022</w:t>
+      </w:r>
+    </w:p>
+    <w:p>
+      <w:pPr>
+        <w:spacing w:after="0" w:line="276" w:lineRule="auto"/>
+      </w:pPr>
+      <w:r>
+        <w:t>Margus etänä. Sovittiin rakentaa SQL tietokanta ja luodaan mahdollisuus tallentaa varaukset tietokantaan. Parannellaan käyttöliittymän ulkonäköä</w:t>
+      </w:r>
       <w:r>
         <w:t>.</w:t>
       </w:r>
@@ -126,324 +358,46 @@
           <w:b/>
         </w:rPr>
       </w:pPr>
-      <w:bookmarkStart w:id="0" w:name="_Hlk105406352"/>
       <w:r>
         <w:rPr>
           <w:b/>
         </w:rPr>
         <w:t xml:space="preserve">Viikkosuunnitelma </w:t>
       </w:r>
-      <w:bookmarkEnd w:id="0"/>
-      <w:r>
-        <w:rPr>
-          <w:b/>
-        </w:rPr>
-        <w:t>12.4. - 19.4.2022</w:t>
-      </w:r>
-    </w:p>
-    <w:p>
-      <w:pPr>
-        <w:spacing w:after="0" w:line="276" w:lineRule="auto"/>
-      </w:pPr>
-      <w:r>
-        <w:t xml:space="preserve">Yhdessä: </w:t>
+      <w:r>
+        <w:rPr>
+          <w:b/>
+        </w:rPr>
+        <w:t>27.4. - 3.5.2022</w:t>
+      </w:r>
+    </w:p>
+    <w:p>
+      <w:pPr>
+        <w:spacing w:after="0" w:line="276" w:lineRule="auto"/>
+      </w:pPr>
+      <w:r>
+        <w:t>Lasse:</w:t>
       </w:r>
       <w:r>
         <w:tab/>
       </w:r>
       <w:r>
-        <w:t>Alustavat testit, ympäristön kokoaminen</w:t>
-      </w:r>
-    </w:p>
-    <w:p>
-      <w:pPr>
-        <w:spacing w:after="0" w:line="276" w:lineRule="auto"/>
-        <w:ind w:left="720" w:firstLine="720"/>
-      </w:pPr>
-      <w:r>
-        <w:t xml:space="preserve">Ensimmäinen versio </w:t>
-      </w:r>
-      <w:proofErr w:type="spellStart"/>
-      <w:r>
-        <w:t>gitHubiin</w:t>
-      </w:r>
-      <w:proofErr w:type="spellEnd"/>
-    </w:p>
-    <w:p>
-      <w:pPr>
-        <w:spacing w:after="0" w:line="276" w:lineRule="auto"/>
-      </w:pPr>
-    </w:p>
-    <w:p>
-      <w:pPr>
-        <w:spacing w:after="0" w:line="276" w:lineRule="auto"/>
-        <w:rPr>
-          <w:b/>
-        </w:rPr>
-      </w:pPr>
-      <w:r>
-        <w:rPr>
-          <w:b/>
-        </w:rPr>
-        <w:t>Kokous 19.4.2022</w:t>
-      </w:r>
-    </w:p>
-    <w:p>
-      <w:pPr>
-        <w:spacing w:after="0" w:line="276" w:lineRule="auto"/>
-      </w:pPr>
-      <w:r>
-        <w:t>Lisätään toiminnallisuutta sovellukseen. Varaustiedot tallennetaan JSON-tiedostoon. Kun kalenteriin tehdään muutoksia, muutokset pitää olla näkyvissä heti myös palvelimen puolella.</w:t>
-      </w:r>
-    </w:p>
-    <w:p>
-      <w:pPr>
-        <w:spacing w:after="0" w:line="276" w:lineRule="auto"/>
-      </w:pPr>
-    </w:p>
-    <w:p>
-      <w:pPr>
-        <w:spacing w:after="0" w:line="276" w:lineRule="auto"/>
-        <w:rPr>
-          <w:b/>
-        </w:rPr>
-      </w:pPr>
-      <w:r>
-        <w:rPr>
-          <w:b/>
-        </w:rPr>
-        <w:t xml:space="preserve">Viikkosuunnitelma </w:t>
-      </w:r>
-      <w:r>
-        <w:rPr>
-          <w:b/>
-        </w:rPr>
-        <w:t>20. - 26.4.2022</w:t>
-      </w:r>
-    </w:p>
-    <w:p>
-      <w:pPr>
-        <w:spacing w:after="0" w:line="276" w:lineRule="auto"/>
-        <w:ind w:left="1304" w:hanging="1304"/>
-      </w:pPr>
-      <w:proofErr w:type="spellStart"/>
-      <w:r>
-        <w:t>Margus</w:t>
-      </w:r>
-      <w:proofErr w:type="spellEnd"/>
-      <w:r>
-        <w:t>:</w:t>
-      </w:r>
-      <w:r>
         <w:tab/>
-      </w:r>
-      <w:r>
-        <w:t>Lisätään otsikkorivi</w:t>
-      </w:r>
-      <w:r>
-        <w:t>, mahdollisuus lisätä varauksia ja</w:t>
-      </w:r>
-      <w:r>
-        <w:t xml:space="preserve"> tarvittavat kentät varauksen luonti-ikkunaan:</w:t>
-      </w:r>
-    </w:p>
-    <w:p>
-      <w:pPr>
-        <w:spacing w:after="0" w:line="276" w:lineRule="auto"/>
-        <w:ind w:left="584" w:firstLine="720"/>
-      </w:pPr>
-      <w:r>
-        <w:t>-Auton merkki + malli</w:t>
-      </w:r>
-    </w:p>
-    <w:p>
-      <w:pPr>
-        <w:spacing w:after="0" w:line="276" w:lineRule="auto"/>
-        <w:ind w:left="584" w:firstLine="720"/>
-      </w:pPr>
-      <w:r>
-        <w:t>-Työtehtävä</w:t>
-      </w:r>
-    </w:p>
-    <w:p>
-      <w:pPr>
-        <w:spacing w:after="0" w:line="276" w:lineRule="auto"/>
-        <w:ind w:left="584" w:firstLine="720"/>
-      </w:pPr>
-      <w:r>
-        <w:t>-Rekisterinumero</w:t>
-      </w:r>
-    </w:p>
-    <w:p>
-      <w:pPr>
-        <w:spacing w:after="0" w:line="276" w:lineRule="auto"/>
-        <w:ind w:left="584" w:firstLine="720"/>
-      </w:pPr>
-      <w:r>
-        <w:t>-Asiakasnimi, puhelinnumero</w:t>
-      </w:r>
-    </w:p>
-    <w:p>
-      <w:pPr>
-        <w:spacing w:after="0" w:line="276" w:lineRule="auto"/>
-        <w:ind w:left="584" w:firstLine="720"/>
-      </w:pPr>
-      <w:r>
-        <w:t>Samat tiedot näytetään myös kalenterin varausruuduissa.</w:t>
-      </w:r>
-    </w:p>
-    <w:p>
-      <w:pPr>
-        <w:spacing w:after="0" w:line="276" w:lineRule="auto"/>
-        <w:ind w:left="584" w:firstLine="720"/>
-      </w:pPr>
-      <w:r>
-        <w:t>Päivitetään projektisuunnitelmaa.</w:t>
-      </w:r>
-    </w:p>
-    <w:p>
-      <w:pPr>
-        <w:spacing w:after="0" w:line="276" w:lineRule="auto"/>
-      </w:pPr>
-    </w:p>
-    <w:p>
-      <w:pPr>
-        <w:spacing w:after="0" w:line="276" w:lineRule="auto"/>
-      </w:pPr>
-      <w:r>
-        <w:t xml:space="preserve">Lasse: </w:t>
-      </w:r>
-      <w:r>
-        <w:tab/>
-      </w:r>
-      <w:r>
-        <w:tab/>
-      </w:r>
-      <w:r>
-        <w:t>Lisätään seuraava toiminnallisuus kalenteriin:</w:t>
-      </w:r>
-    </w:p>
-    <w:p>
-      <w:pPr>
-        <w:spacing w:after="0" w:line="276" w:lineRule="auto"/>
-        <w:ind w:left="720" w:firstLine="720"/>
-      </w:pPr>
-      <w:r>
-        <w:t>Varauksen alku- ja loppuajan muuttaminen.</w:t>
-      </w:r>
-    </w:p>
-    <w:p>
-      <w:pPr>
-        <w:spacing w:after="0" w:line="276" w:lineRule="auto"/>
-        <w:ind w:left="720" w:firstLine="720"/>
-      </w:pPr>
-      <w:r>
-        <w:t>Koko kentän siirtomahdollisuus.</w:t>
-      </w:r>
-    </w:p>
-    <w:p>
-      <w:pPr>
-        <w:spacing w:after="0" w:line="276" w:lineRule="auto"/>
-        <w:ind w:left="720" w:firstLine="720"/>
-      </w:pPr>
-      <w:r>
-        <w:t>Koko kentän muokkausmahdollisuus.</w:t>
-      </w:r>
-    </w:p>
-    <w:p>
-      <w:pPr>
-        <w:spacing w:after="0" w:line="276" w:lineRule="auto"/>
-      </w:pPr>
-    </w:p>
-    <w:p>
-      <w:pPr>
-        <w:spacing w:after="0" w:line="276" w:lineRule="auto"/>
-        <w:rPr>
-          <w:b/>
-        </w:rPr>
-      </w:pPr>
-      <w:r>
-        <w:rPr>
-          <w:b/>
-        </w:rPr>
-        <w:t>Kokous 26.4.2022</w:t>
-      </w:r>
-    </w:p>
-    <w:p>
-      <w:pPr>
-        <w:spacing w:after="0" w:line="276" w:lineRule="auto"/>
-      </w:pPr>
-      <w:proofErr w:type="spellStart"/>
-      <w:r>
-        <w:t>Margus</w:t>
-      </w:r>
-      <w:proofErr w:type="spellEnd"/>
-      <w:r>
-        <w:t xml:space="preserve"> etänä. Sovittiin rakentaa SQL tietokanta ja luodaan mahdollisuus tallentaa varaukset tietokantaan. Parannellaan käyttöliittymän ulkonäköä</w:t>
-      </w:r>
-      <w:r>
-        <w:t>.</w:t>
-      </w:r>
-    </w:p>
-    <w:p>
-      <w:pPr>
-        <w:spacing w:after="0" w:line="276" w:lineRule="auto"/>
-      </w:pPr>
-    </w:p>
-    <w:p>
-      <w:pPr>
-        <w:spacing w:after="0" w:line="276" w:lineRule="auto"/>
-        <w:rPr>
-          <w:b/>
-        </w:rPr>
-      </w:pPr>
-      <w:r>
-        <w:rPr>
-          <w:b/>
-        </w:rPr>
-        <w:t xml:space="preserve">Viikkosuunnitelma </w:t>
-      </w:r>
-      <w:r>
-        <w:rPr>
-          <w:b/>
-        </w:rPr>
-        <w:t>27.4. - 3.5.2022</w:t>
-      </w:r>
-    </w:p>
-    <w:p>
-      <w:pPr>
-        <w:spacing w:after="0" w:line="276" w:lineRule="auto"/>
-      </w:pPr>
-      <w:r>
-        <w:t>Lasse:</w:t>
-      </w:r>
-      <w:r>
-        <w:tab/>
-      </w:r>
-      <w:r>
-        <w:tab/>
-        <w:t xml:space="preserve">Varaustiedot tallennetaan </w:t>
-      </w:r>
-      <w:proofErr w:type="spellStart"/>
-      <w:r>
-        <w:t>Sqlite</w:t>
-      </w:r>
-      <w:proofErr w:type="spellEnd"/>
-      <w:r>
-        <w:t>-tietokantaan.</w:t>
-      </w:r>
-    </w:p>
-    <w:p>
-      <w:pPr>
-        <w:spacing w:after="0" w:line="276" w:lineRule="auto"/>
-      </w:pPr>
-      <w:proofErr w:type="spellStart"/>
-      <w:r>
-        <w:t>Margus</w:t>
-      </w:r>
-      <w:proofErr w:type="spellEnd"/>
-      <w:r>
-        <w:t xml:space="preserve">: </w:t>
+        <w:t>Varaustiedot tallennetaan S</w:t>
+      </w:r>
+      <w:r>
+        <w:t>QL</w:t>
+      </w:r>
+      <w:r>
+        <w:t>ite-tietokantaan.</w:t>
+      </w:r>
+    </w:p>
+    <w:p>
+      <w:pPr>
+        <w:spacing w:after="0" w:line="276" w:lineRule="auto"/>
+      </w:pPr>
+      <w:r>
+        <w:t xml:space="preserve">Margus: </w:t>
       </w:r>
       <w:r>
         <w:tab/>
@@ -531,15 +485,7 @@
         <w:t>-</w:t>
       </w:r>
       <w:r>
-        <w:t xml:space="preserve"> JSON tai </w:t>
-      </w:r>
-      <w:proofErr w:type="spellStart"/>
-      <w:r>
-        <w:t>SQLite</w:t>
-      </w:r>
-      <w:proofErr w:type="spellEnd"/>
-      <w:r>
-        <w:t>.</w:t>
+        <w:t xml:space="preserve"> JSON tai SQLite.</w:t>
       </w:r>
     </w:p>
     <w:p>
@@ -615,7 +561,10 @@
       </w:r>
       <w:proofErr w:type="spellEnd"/>
       <w:r>
-        <w:t xml:space="preserve"> mahdollisuus.</w:t>
+        <w:t>-</w:t>
+      </w:r>
+      <w:r>
+        <w:t>mahdollisuus.</w:t>
       </w:r>
     </w:p>
     <w:p>
@@ -624,28 +573,15 @@
         <w:ind w:left="720" w:firstLine="720"/>
       </w:pPr>
       <w:r>
-        <w:t>Luodaan mahdollisuus kirjata työt ja niiden hinnat tietokantaan. Back-</w:t>
-      </w:r>
-      <w:proofErr w:type="spellStart"/>
-      <w:r>
-        <w:t>end</w:t>
-      </w:r>
-      <w:proofErr w:type="spellEnd"/>
-      <w:r>
-        <w:t>.</w:t>
-      </w:r>
-    </w:p>
-    <w:p>
-      <w:pPr>
-        <w:spacing w:after="0" w:line="276" w:lineRule="auto"/>
-      </w:pPr>
-      <w:proofErr w:type="spellStart"/>
-      <w:r>
-        <w:t>Margus</w:t>
-      </w:r>
-      <w:proofErr w:type="spellEnd"/>
-      <w:r>
-        <w:t xml:space="preserve">: </w:t>
+        <w:t>Luodaan mahdollisuus kirjata työt ja niiden hinnat tietokantaan. Back-end.</w:t>
+      </w:r>
+    </w:p>
+    <w:p>
+      <w:pPr>
+        <w:spacing w:after="0" w:line="276" w:lineRule="auto"/>
+      </w:pPr>
+      <w:r>
+        <w:t xml:space="preserve">Margus: </w:t>
       </w:r>
       <w:r>
         <w:tab/>
@@ -653,10 +589,127 @@
       </w:r>
       <w:proofErr w:type="spellStart"/>
       <w:r>
-        <w:t>Front-end</w:t>
+        <w:t>Front</w:t>
       </w:r>
       <w:proofErr w:type="spellEnd"/>
       <w:r>
+        <w:t>-end.</w:t>
+      </w:r>
+    </w:p>
+    <w:p>
+      <w:pPr>
+        <w:spacing w:after="0" w:line="276" w:lineRule="auto"/>
+      </w:pPr>
+    </w:p>
+    <w:p>
+      <w:pPr>
+        <w:spacing w:after="0" w:line="276" w:lineRule="auto"/>
+        <w:rPr>
+          <w:b/>
+        </w:rPr>
+      </w:pPr>
+      <w:r>
+        <w:rPr>
+          <w:b/>
+        </w:rPr>
+        <w:t>Kokous 16.5.2022</w:t>
+      </w:r>
+    </w:p>
+    <w:p>
+      <w:pPr>
+        <w:spacing w:after="0" w:line="276" w:lineRule="auto"/>
+      </w:pPr>
+      <w:r>
+        <w:t>Margus etänä. Edellisen viikon tehtävät eivät ole valmis vielä. Sovittiin jatkaa</w:t>
+      </w:r>
+      <w:r>
+        <w:t xml:space="preserve"> niitä.</w:t>
+      </w:r>
+    </w:p>
+    <w:p>
+      <w:pPr>
+        <w:spacing w:after="0" w:line="276" w:lineRule="auto"/>
+      </w:pPr>
+    </w:p>
+    <w:p>
+      <w:pPr>
+        <w:spacing w:after="0" w:line="276" w:lineRule="auto"/>
+        <w:rPr>
+          <w:b/>
+        </w:rPr>
+      </w:pPr>
+      <w:r>
+        <w:rPr>
+          <w:b/>
+        </w:rPr>
+        <w:t xml:space="preserve">Viikkosuunnitelma </w:t>
+      </w:r>
+      <w:r>
+        <w:rPr>
+          <w:b/>
+        </w:rPr>
+        <w:t>17.5. - 23.5.2022</w:t>
+      </w:r>
+    </w:p>
+    <w:p>
+      <w:pPr>
+        <w:spacing w:after="0" w:line="276" w:lineRule="auto"/>
+      </w:pPr>
+      <w:r>
+        <w:t>Lasse / Margus</w:t>
+      </w:r>
+    </w:p>
+    <w:p>
+      <w:pPr>
+        <w:spacing w:after="0" w:line="276" w:lineRule="auto"/>
+        <w:ind w:firstLine="1304"/>
+      </w:pPr>
+      <w:r>
+        <w:t>Jatketaan edellisen viikon tehtäviä.</w:t>
+      </w:r>
+    </w:p>
+    <w:p>
+      <w:pPr>
+        <w:spacing w:after="0" w:line="276" w:lineRule="auto"/>
+      </w:pPr>
+    </w:p>
+    <w:p>
+      <w:pPr>
+        <w:spacing w:after="0" w:line="276" w:lineRule="auto"/>
+        <w:rPr>
+          <w:b/>
+        </w:rPr>
+      </w:pPr>
+      <w:r>
+        <w:rPr>
+          <w:b/>
+        </w:rPr>
+        <w:t>Kokous 23.5.2022</w:t>
+      </w:r>
+    </w:p>
+    <w:p>
+      <w:pPr>
+        <w:spacing w:after="0" w:line="276" w:lineRule="auto"/>
+      </w:pPr>
+      <w:r>
+        <w:t>Ollaan hieman aikat</w:t>
+      </w:r>
+      <w:r>
+        <w:t xml:space="preserve">aulusta myöhässä. Pyritään </w:t>
+      </w:r>
+      <w:r>
+        <w:t>saattaa projekti sellaiseen tilaan,</w:t>
+      </w:r>
+      <w:r>
+        <w:t xml:space="preserve"> että kaikki sen olennaiset </w:t>
+      </w:r>
+      <w:r>
+        <w:t xml:space="preserve">osat </w:t>
+      </w:r>
+      <w:r>
+        <w:t>toimisivat</w:t>
+      </w:r>
+      <w:r>
         <w:t>.</w:t>
       </w:r>
     </w:p>
@@ -676,135 +729,12 @@
         <w:rPr>
           <w:b/>
         </w:rPr>
-        <w:t>Kokous 16.5.2022</w:t>
-      </w:r>
-    </w:p>
-    <w:p>
-      <w:pPr>
-        <w:spacing w:after="0" w:line="276" w:lineRule="auto"/>
-      </w:pPr>
-      <w:proofErr w:type="spellStart"/>
-      <w:r>
-        <w:t>Margus</w:t>
-      </w:r>
-      <w:proofErr w:type="spellEnd"/>
-      <w:r>
-        <w:t xml:space="preserve"> etänä. Edellisen viikon tehtävät eivät ole valmis vielä. Sovittiin jatkaa</w:t>
-      </w:r>
-      <w:r>
-        <w:t xml:space="preserve"> niitä.</w:t>
-      </w:r>
-    </w:p>
-    <w:p>
-      <w:pPr>
-        <w:spacing w:after="0" w:line="276" w:lineRule="auto"/>
-      </w:pPr>
-    </w:p>
-    <w:p>
-      <w:pPr>
-        <w:spacing w:after="0" w:line="276" w:lineRule="auto"/>
-        <w:rPr>
-          <w:b/>
-        </w:rPr>
-      </w:pPr>
-      <w:r>
-        <w:rPr>
-          <w:b/>
-        </w:rPr>
         <w:t xml:space="preserve">Viikkosuunnitelma </w:t>
       </w:r>
       <w:r>
         <w:rPr>
           <w:b/>
         </w:rPr>
-        <w:t>17.5. - 23.5.2022</w:t>
-      </w:r>
-    </w:p>
-    <w:p>
-      <w:pPr>
-        <w:spacing w:after="0" w:line="276" w:lineRule="auto"/>
-      </w:pPr>
-      <w:r>
-        <w:t xml:space="preserve">Lasse / </w:t>
-      </w:r>
-      <w:proofErr w:type="spellStart"/>
-      <w:r>
-        <w:t>Margus</w:t>
-      </w:r>
-      <w:proofErr w:type="spellEnd"/>
-    </w:p>
-    <w:p>
-      <w:pPr>
-        <w:spacing w:after="0" w:line="276" w:lineRule="auto"/>
-        <w:ind w:firstLine="1304"/>
-      </w:pPr>
-      <w:r>
-        <w:t>Jatketaan edellisen viikon tehtäviä.</w:t>
-      </w:r>
-    </w:p>
-    <w:p>
-      <w:pPr>
-        <w:spacing w:after="0" w:line="276" w:lineRule="auto"/>
-      </w:pPr>
-    </w:p>
-    <w:p>
-      <w:pPr>
-        <w:spacing w:after="0" w:line="276" w:lineRule="auto"/>
-        <w:rPr>
-          <w:b/>
-        </w:rPr>
-      </w:pPr>
-      <w:r>
-        <w:rPr>
-          <w:b/>
-        </w:rPr>
-        <w:t>Kokous 23.5.2022</w:t>
-      </w:r>
-    </w:p>
-    <w:p>
-      <w:pPr>
-        <w:spacing w:after="0" w:line="276" w:lineRule="auto"/>
-      </w:pPr>
-      <w:r>
-        <w:t>Ollaan hieman aikat</w:t>
-      </w:r>
-      <w:r>
-        <w:t xml:space="preserve">aulusta myöhässä. Pyritään </w:t>
-      </w:r>
-      <w:r>
-        <w:t>saattaa projekti sellaiseen tilaan,</w:t>
-      </w:r>
-      <w:r>
-        <w:t xml:space="preserve"> että kaikki sen olennaiset toimisivat</w:t>
-      </w:r>
-      <w:bookmarkStart w:id="1" w:name="_GoBack"/>
-      <w:bookmarkEnd w:id="1"/>
-      <w:r>
-        <w:t>.</w:t>
-      </w:r>
-    </w:p>
-    <w:p>
-      <w:pPr>
-        <w:spacing w:after="0" w:line="276" w:lineRule="auto"/>
-      </w:pPr>
-    </w:p>
-    <w:p>
-      <w:pPr>
-        <w:spacing w:after="0" w:line="276" w:lineRule="auto"/>
-        <w:rPr>
-          <w:b/>
-        </w:rPr>
-      </w:pPr>
-      <w:r>
-        <w:rPr>
-          <w:b/>
-        </w:rPr>
-        <w:t xml:space="preserve">Viikkosuunnitelma </w:t>
-      </w:r>
-      <w:r>
-        <w:rPr>
-          <w:b/>
-        </w:rPr>
         <w:t>24</w:t>
       </w:r>
       <w:r>
@@ -831,13 +761,8 @@
         <w:spacing w:after="0" w:line="276" w:lineRule="auto"/>
       </w:pPr>
       <w:r>
-        <w:t xml:space="preserve">Lasse / </w:t>
-      </w:r>
-      <w:proofErr w:type="spellStart"/>
-      <w:r>
-        <w:t>Margus</w:t>
-      </w:r>
-      <w:proofErr w:type="spellEnd"/>
+        <w:t>Lasse / Margus</w:t>
+      </w:r>
     </w:p>
     <w:p>
       <w:pPr>
@@ -968,13 +893,8 @@
         <w:spacing w:after="0" w:line="276" w:lineRule="auto"/>
         <w:ind w:left="1303" w:hanging="1303"/>
       </w:pPr>
-      <w:proofErr w:type="spellStart"/>
-      <w:r>
-        <w:t>Margus</w:t>
-      </w:r>
-      <w:proofErr w:type="spellEnd"/>
-      <w:r>
-        <w:t>:</w:t>
+      <w:r>
+        <w:t>Margus:</w:t>
       </w:r>
       <w:r>
         <w:tab/>
@@ -1032,7 +952,7 @@
 </file>
 
 <file path=word/styles.xml><?xml version="1.0" encoding="utf-8"?>
-<w:styles xmlns:mc="http://schemas.openxmlformats.org/markup-compatibility/2006" xmlns:r="http://schemas.openxmlformats.org/officeDocument/2006/relationships" xmlns:w="http://schemas.openxmlformats.org/wordprocessingml/2006/main" xmlns:w14="http://schemas.microsoft.com/office/word/2010/wordml" xmlns:w15="http://schemas.microsoft.com/office/word/2012/wordml" xmlns:w16cid="http://schemas.microsoft.com/office/word/2016/wordml/cid" xmlns:w16se="http://schemas.microsoft.com/office/word/2015/wordml/symex" mc:Ignorable="w14 w15 w16se w16cid">
+<w:styles xmlns:mc="http://schemas.openxmlformats.org/markup-compatibility/2006" xmlns:r="http://schemas.openxmlformats.org/officeDocument/2006/relationships" xmlns:w="http://schemas.openxmlformats.org/wordprocessingml/2006/main" xmlns:w14="http://schemas.microsoft.com/office/word/2010/wordml" xmlns:w15="http://schemas.microsoft.com/office/word/2012/wordml" xmlns:w16cex="http://schemas.microsoft.com/office/word/2018/wordml/cex" xmlns:w16cid="http://schemas.microsoft.com/office/word/2016/wordml/cid" xmlns:w16="http://schemas.microsoft.com/office/word/2018/wordml" xmlns:w16sdtdh="http://schemas.microsoft.com/office/word/2020/wordml/sdtdatahash" xmlns:w16se="http://schemas.microsoft.com/office/word/2015/wordml/symex" mc:Ignorable="w14 w15 w16se w16cid w16 w16cex w16sdtdh">
   <w:docDefaults>
     <w:rPrDefault>
       <w:rPr>
@@ -1048,7 +968,7 @@
       </w:pPr>
     </w:pPrDefault>
   </w:docDefaults>
-  <w:latentStyles w:defLockedState="0" w:defUIPriority="99" w:defSemiHidden="0" w:defUnhideWhenUsed="0" w:defQFormat="0" w:count="375">
+  <w:latentStyles w:defLockedState="0" w:defUIPriority="99" w:defSemiHidden="0" w:defUnhideWhenUsed="0" w:defQFormat="0" w:count="376">
     <w:lsdException w:name="Normal" w:uiPriority="0" w:qFormat="1"/>
     <w:lsdException w:name="heading 1" w:uiPriority="9" w:qFormat="1"/>
     <w:lsdException w:name="heading 2" w:semiHidden="1" w:uiPriority="9" w:unhideWhenUsed="1" w:qFormat="1"/>
@@ -1154,7 +1074,6 @@
     <w:lsdException w:name="HTML Sample" w:semiHidden="1" w:unhideWhenUsed="1"/>
     <w:lsdException w:name="HTML Typewriter" w:semiHidden="1" w:unhideWhenUsed="1"/>
     <w:lsdException w:name="HTML Variable" w:semiHidden="1" w:unhideWhenUsed="1"/>
-    <w:lsdException w:name="Normal Table" w:semiHidden="1" w:unhideWhenUsed="1"/>
     <w:lsdException w:name="annotation subject" w:semiHidden="1" w:unhideWhenUsed="1"/>
     <w:lsdException w:name="No List" w:semiHidden="1" w:unhideWhenUsed="1"/>
     <w:lsdException w:name="Outline List 1" w:semiHidden="1" w:unhideWhenUsed="1"/>
@@ -1201,10 +1120,8 @@
     <w:lsdException w:name="Table Subtle 2" w:semiHidden="1" w:unhideWhenUsed="1"/>
     <w:lsdException w:name="Table Web 1" w:semiHidden="1" w:unhideWhenUsed="1"/>
     <w:lsdException w:name="Table Web 2" w:semiHidden="1" w:unhideWhenUsed="1"/>
-    <w:lsdException w:name="Table Web 3" w:semiHidden="1" w:unhideWhenUsed="1"/>
     <w:lsdException w:name="Balloon Text" w:semiHidden="1" w:unhideWhenUsed="1"/>
     <w:lsdException w:name="Table Grid" w:uiPriority="39"/>
-    <w:lsdException w:name="Table Theme" w:semiHidden="1" w:unhideWhenUsed="1"/>
     <w:lsdException w:name="Placeholder Text" w:semiHidden="1"/>
     <w:lsdException w:name="No Spacing" w:uiPriority="1" w:qFormat="1"/>
     <w:lsdException w:name="Light Shading" w:uiPriority="60"/>
@@ -1424,18 +1341,19 @@
     <w:lsdException w:name="Smart Hyperlink" w:semiHidden="1" w:unhideWhenUsed="1"/>
     <w:lsdException w:name="Hashtag" w:semiHidden="1" w:unhideWhenUsed="1"/>
     <w:lsdException w:name="Unresolved Mention" w:semiHidden="1" w:unhideWhenUsed="1"/>
+    <w:lsdException w:name="Smart Link" w:semiHidden="1" w:unhideWhenUsed="1"/>
   </w:latentStyles>
-  <w:style w:type="paragraph" w:default="1" w:styleId="Normal">
+  <w:style w:type="paragraph" w:default="1" w:styleId="Normaali">
     <w:name w:val="Normal"/>
     <w:qFormat/>
   </w:style>
-  <w:style w:type="character" w:default="1" w:styleId="DefaultParagraphFont">
+  <w:style w:type="character" w:default="1" w:styleId="Kappaleenoletusfontti">
     <w:name w:val="Default Paragraph Font"/>
     <w:uiPriority w:val="1"/>
     <w:semiHidden/>
     <w:unhideWhenUsed/>
   </w:style>
-  <w:style w:type="table" w:default="1" w:styleId="TableNormal">
+  <w:style w:type="table" w:default="1" w:styleId="Normaalitaulukko">
     <w:name w:val="Normal Table"/>
     <w:uiPriority w:val="99"/>
     <w:semiHidden/>
@@ -1450,7 +1368,7 @@
       </w:tblCellMar>
     </w:tblPr>
   </w:style>
-  <w:style w:type="numbering" w:default="1" w:styleId="NoList">
+  <w:style w:type="numbering" w:default="1" w:styleId="Eiluetteloa">
     <w:name w:val="No List"/>
     <w:uiPriority w:val="99"/>
     <w:semiHidden/>

</xml_diff>